<commit_message>
midterm report complete, finished deep model, and exciting update in readme
</commit_message>
<xml_diff>
--- a/MidtermReport.docx
+++ b/MidtermReport.docx
@@ -228,7 +228,25 @@
           <w:sz w:val="22"/>
           <w:szCs w:val="22"/>
         </w:rPr>
-        <w:t xml:space="preserve"> multi-layered architectures use Convolution and Pooling (such architectures are called Convolutional Neural Networks, or </w:t>
+        <w:t xml:space="preserve"> multi-layered architectures use Convolution and Pooling </w:t>
+      </w:r>
+      <w:r>
+        <w:rPr>
+          <w:rFonts w:cs="Times New Roman"/>
+          <w:color w:val="000000"/>
+          <w:sz w:val="22"/>
+          <w:szCs w:val="22"/>
+        </w:rPr>
+        <w:t xml:space="preserve">layers </w:t>
+      </w:r>
+      <w:r>
+        <w:rPr>
+          <w:rFonts w:cs="Times New Roman"/>
+          <w:color w:val="000000"/>
+          <w:sz w:val="22"/>
+          <w:szCs w:val="22"/>
+        </w:rPr>
+        <w:t xml:space="preserve">(such architectures are called Convolutional Neural Networks, or </w:t>
       </w:r>
       <w:proofErr w:type="spellStart"/>
       <w:r>
@@ -259,16 +277,32 @@
         </w:rPr>
         <w:t xml:space="preserve">sual cortex, to analyze </w:t>
       </w:r>
-      <w:bookmarkStart w:id="0" w:name="_GoBack"/>
-      <w:bookmarkEnd w:id="0"/>
-      <w:r>
-        <w:rPr>
-          <w:rFonts w:cs="Times New Roman"/>
-          <w:color w:val="000000"/>
-          <w:sz w:val="22"/>
-          <w:szCs w:val="22"/>
-        </w:rPr>
-        <w:t>the image.</w:t>
+      <w:r>
+        <w:rPr>
+          <w:rFonts w:cs="Times New Roman"/>
+          <w:color w:val="000000"/>
+          <w:sz w:val="22"/>
+          <w:szCs w:val="22"/>
+        </w:rPr>
+        <w:t>the image</w:t>
+      </w:r>
+      <w:r>
+        <w:rPr>
+          <w:rFonts w:cs="Times New Roman"/>
+          <w:color w:val="000000"/>
+          <w:sz w:val="22"/>
+          <w:szCs w:val="22"/>
+        </w:rPr>
+        <w:t xml:space="preserve"> for important features</w:t>
+      </w:r>
+      <w:r>
+        <w:rPr>
+          <w:rFonts w:cs="Times New Roman"/>
+          <w:color w:val="000000"/>
+          <w:sz w:val="22"/>
+          <w:szCs w:val="22"/>
+        </w:rPr>
+        <w:t>.</w:t>
       </w:r>
     </w:p>
     <w:p>
@@ -392,7 +426,16 @@
           <w:sz w:val="22"/>
           <w:szCs w:val="22"/>
         </w:rPr>
-        <w:t>]/[</w:t>
+        <w:t>]/</w:t>
+      </w:r>
+      <w:r>
+        <w:rPr>
+          <w:rFonts w:ascii="Courier" w:hAnsi="Courier" w:cs="Times New Roman"/>
+          <w:color w:val="000000"/>
+          <w:sz w:val="22"/>
+          <w:szCs w:val="22"/>
+        </w:rPr>
+        <w:t>[</w:t>
       </w:r>
       <w:proofErr w:type="spellStart"/>
       <w:r>
@@ -402,6 +445,35 @@
           <w:sz w:val="22"/>
           <w:szCs w:val="22"/>
         </w:rPr>
+        <w:t>training|testing</w:t>
+      </w:r>
+      <w:proofErr w:type="spellEnd"/>
+      <w:r>
+        <w:rPr>
+          <w:rFonts w:ascii="Courier" w:hAnsi="Courier" w:cs="Times New Roman"/>
+          <w:color w:val="000000"/>
+          <w:sz w:val="22"/>
+          <w:szCs w:val="22"/>
+        </w:rPr>
+        <w:t>]/</w:t>
+      </w:r>
+      <w:r>
+        <w:rPr>
+          <w:rFonts w:ascii="Courier" w:hAnsi="Courier" w:cs="Times New Roman"/>
+          <w:color w:val="000000"/>
+          <w:sz w:val="22"/>
+          <w:szCs w:val="22"/>
+        </w:rPr>
+        <w:t>[</w:t>
+      </w:r>
+      <w:proofErr w:type="spellStart"/>
+      <w:r>
+        <w:rPr>
+          <w:rFonts w:ascii="Courier" w:hAnsi="Courier" w:cs="Times New Roman"/>
+          <w:color w:val="000000"/>
+          <w:sz w:val="22"/>
+          <w:szCs w:val="22"/>
+        </w:rPr>
         <w:t>hillary</w:t>
       </w:r>
       <w:proofErr w:type="spellEnd"/>
@@ -430,7 +502,16 @@
           <w:sz w:val="22"/>
           <w:szCs w:val="22"/>
         </w:rPr>
-        <w:t>...]/[training | testing]/</w:t>
+        <w:t>...]</w:t>
+      </w:r>
+      <w:r>
+        <w:rPr>
+          <w:rFonts w:ascii="Courier" w:hAnsi="Courier" w:cs="Times New Roman"/>
+          <w:color w:val="000000"/>
+          <w:sz w:val="22"/>
+          <w:szCs w:val="22"/>
+        </w:rPr>
+        <w:t>/</w:t>
       </w:r>
       <w:r>
         <w:rPr>
@@ -510,7 +591,61 @@
           <w:sz w:val="22"/>
           <w:szCs w:val="22"/>
         </w:rPr>
-        <w:t>is just an index to identify each sample. This structure puts all the metadata in the file path, and makes it easy to programmatically find the number of classes, the names of those classes, and each sample to be used for testing and training. I put one of every seven samples in the testing directory, to ensure a much larger amount of training data.</w:t>
+        <w:t>is just an index</w:t>
+      </w:r>
+      <w:r>
+        <w:rPr>
+          <w:rFonts w:cs="Times New Roman"/>
+          <w:color w:val="000000"/>
+          <w:sz w:val="22"/>
+          <w:szCs w:val="22"/>
+        </w:rPr>
+        <w:t xml:space="preserve"> number</w:t>
+      </w:r>
+      <w:r>
+        <w:rPr>
+          <w:rFonts w:cs="Times New Roman"/>
+          <w:color w:val="000000"/>
+          <w:sz w:val="22"/>
+          <w:szCs w:val="22"/>
+        </w:rPr>
+        <w:t xml:space="preserve"> to identify each sample. This structure puts all the meta</w:t>
+      </w:r>
+      <w:r>
+        <w:rPr>
+          <w:rFonts w:cs="Times New Roman"/>
+          <w:color w:val="000000"/>
+          <w:sz w:val="22"/>
+          <w:szCs w:val="22"/>
+        </w:rPr>
+        <w:t>-</w:t>
+      </w:r>
+      <w:r>
+        <w:rPr>
+          <w:rFonts w:cs="Times New Roman"/>
+          <w:color w:val="000000"/>
+          <w:sz w:val="22"/>
+          <w:szCs w:val="22"/>
+        </w:rPr>
+        <w:t>data in the file path, and makes it easy to programmatically find the number of classes, the names of those classes, and each sample to be used for testing and training. I put one of every seven samples in the test</w:t>
+      </w:r>
+      <w:r>
+        <w:rPr>
+          <w:rFonts w:cs="Times New Roman"/>
+          <w:color w:val="000000"/>
+          <w:sz w:val="22"/>
+          <w:szCs w:val="22"/>
+        </w:rPr>
+        <w:t xml:space="preserve">ing directory, to ensure a </w:t>
+      </w:r>
+      <w:r>
+        <w:rPr>
+          <w:rFonts w:cs="Times New Roman"/>
+          <w:color w:val="000000"/>
+          <w:sz w:val="22"/>
+          <w:szCs w:val="22"/>
+        </w:rPr>
+        <w:t>larger amount of training data.</w:t>
       </w:r>
     </w:p>
     <w:p>
@@ -609,7 +744,18 @@
           <w:sz w:val="22"/>
           <w:szCs w:val="22"/>
         </w:rPr>
-        <w:t xml:space="preserve"> Deep MNIST tutorial, which also makes it easy to modify the number of convolution/pooling layers and the operations performed by each of these layers. This will require a good deal of data modification, as the images I’m using now are quite large, which will create serious problems to do with memory and time when fed with a multi-layered network. I’ll also be refining my data to only include frames that have </w:t>
+        <w:t xml:space="preserve"> Deep MNIST tutorial, which also makes it easy to modify the number of convolution/pooling layers and the operations performed by each of these layers. This will require a good deal of data modification, as the imag</w:t>
+      </w:r>
+      <w:bookmarkStart w:id="0" w:name="_GoBack"/>
+      <w:bookmarkEnd w:id="0"/>
+      <w:r>
+        <w:rPr>
+          <w:rFonts w:cs="Times New Roman"/>
+          <w:color w:val="000000"/>
+          <w:sz w:val="22"/>
+          <w:szCs w:val="22"/>
+        </w:rPr>
+        <w:t xml:space="preserve">es I’m using now are quite large, which will create serious problems to do with memory and time when fed with a multi-layered network. I’ll also be refining my data to only include frames that have </w:t>
       </w:r>
       <w:proofErr w:type="gramStart"/>
       <w:r>
@@ -629,7 +775,25 @@
           <w:sz w:val="22"/>
           <w:szCs w:val="22"/>
         </w:rPr>
-        <w:t xml:space="preserve"> amplitude of a certain threshold - in other words, frames that actually contain vocal audio data. Beyond these modifications, there’s always more - from modifications to the number of layers and operations performed in each layer, to data augmentation as seen in [2], I have many things I’m anticipating trying in order to perfect my results.</w:t>
+        <w:t xml:space="preserve"> amplitude of a certain threshold - in other words, frames that actually contain vocal audio data. Beyond these modifications, there’s always more - from modifications to the number of layers and operations performed in each layer, to data augmentation as seen in [2], I have many things I’m anticipating trying in order to </w:t>
+      </w:r>
+      <w:r>
+        <w:rPr>
+          <w:rFonts w:cs="Times New Roman"/>
+          <w:color w:val="000000"/>
+          <w:sz w:val="22"/>
+          <w:szCs w:val="22"/>
+        </w:rPr>
+        <w:t>improve-and perfect-</w:t>
+      </w:r>
+      <w:r>
+        <w:rPr>
+          <w:rFonts w:cs="Times New Roman"/>
+          <w:color w:val="000000"/>
+          <w:sz w:val="22"/>
+          <w:szCs w:val="22"/>
+        </w:rPr>
+        <w:t>my results.</w:t>
       </w:r>
     </w:p>
     <w:p>
@@ -1005,8 +1169,19 @@
           <w:sz w:val="22"/>
           <w:szCs w:val="22"/>
         </w:rPr>
-        <w:t xml:space="preserve">uglas Eck. Temporal Pooling </w:t>
-      </w:r>
+        <w:t>uglas Eck. Temporal Pooling And</w:t>
+      </w:r>
+    </w:p>
+    <w:p>
+      <w:pPr>
+        <w:ind w:firstLine="720"/>
+        <w:rPr>
+          <w:rFonts w:eastAsia="Times New Roman" w:cs="Times New Roman"/>
+          <w:color w:val="333333"/>
+          <w:sz w:val="22"/>
+          <w:szCs w:val="22"/>
+        </w:rPr>
+      </w:pPr>
       <w:proofErr w:type="spellStart"/>
       <w:r>
         <w:rPr>
@@ -1015,26 +1190,6 @@
           <w:sz w:val="22"/>
           <w:szCs w:val="22"/>
         </w:rPr>
-        <w:t>And</w:t>
-      </w:r>
-    </w:p>
-    <w:p>
-      <w:pPr>
-        <w:ind w:firstLine="720"/>
-        <w:rPr>
-          <w:rFonts w:eastAsia="Times New Roman" w:cs="Times New Roman"/>
-          <w:color w:val="333333"/>
-          <w:sz w:val="22"/>
-          <w:szCs w:val="22"/>
-        </w:rPr>
-      </w:pPr>
-      <w:r>
-        <w:rPr>
-          <w:rFonts w:eastAsia="Times New Roman" w:cs="Times New Roman"/>
-          <w:color w:val="333333"/>
-          <w:sz w:val="22"/>
-          <w:szCs w:val="22"/>
-        </w:rPr>
         <w:t>Multiscale</w:t>
       </w:r>
       <w:proofErr w:type="spellEnd"/>
@@ -1054,29 +1209,20 @@
           <w:sz w:val="22"/>
           <w:szCs w:val="22"/>
         </w:rPr>
-        <w:t xml:space="preserve">d Ranking Of Music Audio. </w:t>
-      </w:r>
+        <w:t>d Ranking Of Music Audio. DIRO,</w:t>
+      </w:r>
+    </w:p>
+    <w:p>
+      <w:pPr>
+        <w:ind w:left="720"/>
+        <w:rPr>
+          <w:rFonts w:eastAsia="Times New Roman" w:cs="Times New Roman"/>
+          <w:color w:val="333333"/>
+          <w:sz w:val="22"/>
+          <w:szCs w:val="22"/>
+        </w:rPr>
+      </w:pPr>
       <w:proofErr w:type="spellStart"/>
-      <w:r>
-        <w:rPr>
-          <w:rFonts w:eastAsia="Times New Roman" w:cs="Times New Roman"/>
-          <w:color w:val="333333"/>
-          <w:sz w:val="22"/>
-          <w:szCs w:val="22"/>
-        </w:rPr>
-        <w:t>DIRO,</w:t>
-      </w:r>
-    </w:p>
-    <w:p>
-      <w:pPr>
-        <w:ind w:left="720"/>
-        <w:rPr>
-          <w:rFonts w:eastAsia="Times New Roman" w:cs="Times New Roman"/>
-          <w:color w:val="333333"/>
-          <w:sz w:val="22"/>
-          <w:szCs w:val="22"/>
-        </w:rPr>
-      </w:pPr>
       <w:r>
         <w:rPr>
           <w:rFonts w:eastAsia="Times New Roman" w:cs="Times New Roman"/>

</xml_diff>